<commit_message>
Added semantic distance db ideal
</commit_message>
<xml_diff>
--- a/docs/Документация/ТЗ.docx
+++ b/docs/Документация/ТЗ.docx
@@ -794,7 +794,6 @@
           <w:szCs w:val="24"/>
         </w:rPr>
       </w:pPr>
-      <w:bookmarkStart w:id="0" w:name="_GoBack"/>
       <w:r>
         <w:rPr>
           <w:rFonts w:ascii="Times New Roman" w:eastAsia="Times New Roman" w:hAnsi="Times New Roman" w:cs="Times New Roman"/>
@@ -917,7 +916,6 @@
         <w:t>-01ТЗ 1-1ЛУ</w:t>
       </w:r>
     </w:p>
-    <w:bookmarkEnd w:id="0"/>
     <w:p>
       <w:pPr>
         <w:widowControl w:val="0"/>
@@ -1954,6 +1952,7 @@
           <w:rFonts w:ascii="Times New Roman" w:eastAsia="Times New Roman" w:hAnsi="Times New Roman" w:cs="Times New Roman"/>
           <w:sz w:val="28"/>
           <w:szCs w:val="28"/>
+          <w:highlight w:val="yellow"/>
         </w:rPr>
         <w:t>Листов 13</w:t>
       </w:r>
@@ -2048,7 +2047,6 @@
         </w:rPr>
       </w:pPr>
     </w:p>
-    <w:p/>
     <w:p/>
     <w:p/>
     <w:p/>
@@ -2137,7 +2135,6 @@
           <w:sz w:val="24"/>
           <w:szCs w:val="24"/>
         </w:rPr>
-        <w:lastRenderedPageBreak/>
         <w:t>2017</w:t>
       </w:r>
     </w:p>
@@ -3189,6 +3186,185 @@
     </w:p>
     <w:p>
       <w:pPr>
+        <w:tabs>
+          <w:tab w:val="left" w:pos="567"/>
+        </w:tabs>
+        <w:jc w:val="both"/>
+        <w:rPr>
+          <w:rFonts w:ascii="Times New Roman" w:hAnsi="Times New Roman" w:cs="Times New Roman"/>
+          <w:color w:val="000000" w:themeColor="text1"/>
+          <w:lang w:eastAsia="ru-RU"/>
+        </w:rPr>
+      </w:pPr>
+      <w:r>
+        <w:rPr>
+          <w:rFonts w:ascii="Times New Roman" w:eastAsia="Times New Roman" w:hAnsi="Times New Roman" w:cs="Times New Roman"/>
+        </w:rPr>
+        <w:t>«</w:t>
+      </w:r>
+      <w:r>
+        <w:rPr>
+          <w:rFonts w:ascii="Times New Roman" w:eastAsia="Times New Roman" w:hAnsi="Times New Roman" w:cs="Times New Roman"/>
+        </w:rPr>
+        <w:t>Построение иерархии аспектов по пользовательским отзывам об электронных устройствах</w:t>
+      </w:r>
+      <w:r>
+        <w:rPr>
+          <w:rFonts w:ascii="Times New Roman" w:eastAsia="Times New Roman" w:hAnsi="Times New Roman" w:cs="Times New Roman"/>
+        </w:rPr>
+        <w:t xml:space="preserve">» - </w:t>
+      </w:r>
+      <w:r>
+        <w:rPr>
+          <w:rFonts w:ascii="Times New Roman" w:hAnsi="Times New Roman" w:cs="Times New Roman"/>
+          <w:color w:val="000000" w:themeColor="text1"/>
+          <w:lang w:eastAsia="ru-RU"/>
+        </w:rPr>
+        <w:t>работа</w:t>
+      </w:r>
+      <w:r>
+        <w:rPr>
+          <w:rFonts w:ascii="Times New Roman" w:eastAsia="Times New Roman" w:hAnsi="Times New Roman" w:cs="Times New Roman"/>
+        </w:rPr>
+        <w:t xml:space="preserve">, </w:t>
+      </w:r>
+      <w:r>
+        <w:rPr>
+          <w:rFonts w:ascii="Times New Roman" w:eastAsia="Times New Roman" w:hAnsi="Times New Roman" w:cs="Times New Roman"/>
+        </w:rPr>
+        <w:t xml:space="preserve">которая </w:t>
+      </w:r>
+      <w:r>
+        <w:rPr>
+          <w:rFonts w:ascii="Times New Roman" w:hAnsi="Times New Roman" w:cs="Times New Roman"/>
+          <w:color w:val="000000" w:themeColor="text1"/>
+          <w:lang w:eastAsia="ru-RU"/>
+        </w:rPr>
+        <w:t xml:space="preserve">представляет собой </w:t>
+      </w:r>
+      <w:r>
+        <w:rPr>
+          <w:rFonts w:ascii="Times New Roman" w:hAnsi="Times New Roman" w:cs="Times New Roman"/>
+          <w:color w:val="000000" w:themeColor="text1"/>
+          <w:lang w:eastAsia="ru-RU"/>
+        </w:rPr>
+        <w:t>подход организации различ</w:t>
+      </w:r>
+      <w:r>
+        <w:rPr>
+          <w:rFonts w:ascii="Times New Roman" w:hAnsi="Times New Roman" w:cs="Times New Roman"/>
+          <w:color w:val="000000" w:themeColor="text1"/>
+          <w:lang w:eastAsia="ru-RU"/>
+        </w:rPr>
+        <w:t>ных аспектов продукта, относящегося к категории электронные устройства, в иерархию</w:t>
+      </w:r>
+      <w:r>
+        <w:rPr>
+          <w:rFonts w:ascii="Times New Roman" w:hAnsi="Times New Roman" w:cs="Times New Roman"/>
+          <w:color w:val="000000" w:themeColor="text1"/>
+          <w:lang w:eastAsia="ru-RU"/>
+        </w:rPr>
+        <w:t xml:space="preserve"> </w:t>
+      </w:r>
+      <w:r>
+        <w:rPr>
+          <w:rFonts w:ascii="Times New Roman" w:hAnsi="Times New Roman" w:cs="Times New Roman"/>
+          <w:color w:val="000000" w:themeColor="text1"/>
+          <w:lang w:eastAsia="ru-RU"/>
+        </w:rPr>
+        <w:t xml:space="preserve">на основе </w:t>
+      </w:r>
+      <w:r>
+        <w:rPr>
+          <w:rFonts w:ascii="Times New Roman" w:hAnsi="Times New Roman" w:cs="Times New Roman"/>
+          <w:color w:val="000000" w:themeColor="text1"/>
+          <w:lang w:eastAsia="ru-RU"/>
+        </w:rPr>
+        <w:t xml:space="preserve">знаний о потребительских </w:t>
+      </w:r>
+      <w:r>
+        <w:rPr>
+          <w:rFonts w:ascii="Times New Roman" w:hAnsi="Times New Roman" w:cs="Times New Roman"/>
+          <w:color w:val="000000" w:themeColor="text1"/>
+          <w:lang w:eastAsia="ru-RU"/>
+        </w:rPr>
+        <w:t>отзывах</w:t>
+      </w:r>
+      <w:r>
+        <w:rPr>
+          <w:rFonts w:ascii="Times New Roman" w:hAnsi="Times New Roman" w:cs="Times New Roman"/>
+          <w:color w:val="000000" w:themeColor="text1"/>
+          <w:lang w:eastAsia="ru-RU"/>
+        </w:rPr>
+        <w:t>. Основываясь на производной иерархии</w:t>
+      </w:r>
+      <w:r>
+        <w:rPr>
+          <w:rFonts w:ascii="Times New Roman" w:hAnsi="Times New Roman" w:cs="Times New Roman"/>
+          <w:color w:val="000000" w:themeColor="text1"/>
+          <w:lang w:eastAsia="ru-RU"/>
+        </w:rPr>
+        <w:t xml:space="preserve"> (построенной вручную)</w:t>
+      </w:r>
+      <w:r>
+        <w:rPr>
+          <w:rFonts w:ascii="Times New Roman" w:hAnsi="Times New Roman" w:cs="Times New Roman"/>
+          <w:color w:val="000000" w:themeColor="text1"/>
+          <w:lang w:eastAsia="ru-RU"/>
+        </w:rPr>
+        <w:t xml:space="preserve">, </w:t>
+      </w:r>
+      <w:r>
+        <w:rPr>
+          <w:rFonts w:ascii="Times New Roman" w:hAnsi="Times New Roman" w:cs="Times New Roman"/>
+          <w:color w:val="000000" w:themeColor="text1"/>
+          <w:lang w:eastAsia="ru-RU"/>
+        </w:rPr>
+        <w:t>создается иерархическая организация</w:t>
+      </w:r>
+      <w:r>
+        <w:rPr>
+          <w:rFonts w:ascii="Times New Roman" w:hAnsi="Times New Roman" w:cs="Times New Roman"/>
+          <w:color w:val="000000" w:themeColor="text1"/>
+          <w:lang w:eastAsia="ru-RU"/>
+        </w:rPr>
+        <w:t xml:space="preserve"> опросов потребителей по различным аспектам продукта и совокупным мнениям потребителей по этим аспектам. При такой организации пользователь может </w:t>
+      </w:r>
+      <w:r>
+        <w:rPr>
+          <w:rFonts w:ascii="Times New Roman" w:hAnsi="Times New Roman" w:cs="Times New Roman"/>
+          <w:color w:val="000000" w:themeColor="text1"/>
+          <w:lang w:eastAsia="ru-RU"/>
+        </w:rPr>
+        <w:t>получить</w:t>
+      </w:r>
+      <w:r>
+        <w:rPr>
+          <w:rFonts w:ascii="Times New Roman" w:hAnsi="Times New Roman" w:cs="Times New Roman"/>
+          <w:color w:val="000000" w:themeColor="text1"/>
+          <w:lang w:eastAsia="ru-RU"/>
+        </w:rPr>
+        <w:t xml:space="preserve"> обзор потребительских </w:t>
+      </w:r>
+      <w:r>
+        <w:rPr>
+          <w:rFonts w:ascii="Times New Roman" w:hAnsi="Times New Roman" w:cs="Times New Roman"/>
+          <w:color w:val="000000" w:themeColor="text1"/>
+          <w:lang w:eastAsia="ru-RU"/>
+        </w:rPr>
+        <w:t>мнений в максимально короткий срок</w:t>
+      </w:r>
+      <w:r>
+        <w:rPr>
+          <w:rFonts w:ascii="Times New Roman" w:hAnsi="Times New Roman" w:cs="Times New Roman"/>
+          <w:color w:val="000000" w:themeColor="text1"/>
+          <w:lang w:eastAsia="ru-RU"/>
+        </w:rPr>
+        <w:t>.</w:t>
+      </w:r>
+    </w:p>
+    <w:p>
+      <w:pPr>
         <w:pStyle w:val="aa"/>
         <w:spacing w:before="0" w:after="0"/>
         <w:ind w:firstLine="567"/>
@@ -3197,62 +3373,6 @@
           <w:rFonts w:ascii="Times New Roman" w:hAnsi="Times New Roman" w:cs="Times New Roman"/>
         </w:rPr>
       </w:pPr>
-      <w:r>
-        <w:rPr>
-          <w:rFonts w:ascii="Times New Roman" w:eastAsia="Times New Roman" w:hAnsi="Times New Roman" w:cs="Times New Roman"/>
-        </w:rPr>
-        <w:t>«</w:t>
-      </w:r>
-      <w:r>
-        <w:rPr>
-          <w:rFonts w:ascii="Times New Roman" w:eastAsia="Times New Roman" w:hAnsi="Times New Roman" w:cs="Times New Roman"/>
-        </w:rPr>
-        <w:t>Построение иерархии аспектов по пользовательским отзывам об электронных устройствах</w:t>
-      </w:r>
-      <w:r>
-        <w:rPr>
-          <w:rFonts w:ascii="Times New Roman" w:eastAsia="Times New Roman" w:hAnsi="Times New Roman" w:cs="Times New Roman"/>
-        </w:rPr>
-        <w:t xml:space="preserve">» - программа, которая предназначена для создания пользователем мультимедиа объектов, которые являются составными частями экскурсии. Она помогает легко выбрать необходимые файлы, такие как: фото, видео, аудио, а также создать текстовые файлы и отметить </w:t>
-      </w:r>
-      <w:proofErr w:type="spellStart"/>
-      <w:r>
-        <w:rPr>
-          <w:rFonts w:ascii="Times New Roman" w:eastAsia="Times New Roman" w:hAnsi="Times New Roman" w:cs="Times New Roman"/>
-        </w:rPr>
-        <w:t>геоположение</w:t>
-      </w:r>
-      <w:proofErr w:type="spellEnd"/>
-      <w:r>
-        <w:rPr>
-          <w:rFonts w:ascii="Times New Roman" w:eastAsia="Times New Roman" w:hAnsi="Times New Roman" w:cs="Times New Roman"/>
-        </w:rPr>
-        <w:t>. В результате созданные пользователем объекты могут быть загружены в облачный сервис «</w:t>
-      </w:r>
-      <w:r>
-        <w:rPr>
-          <w:rFonts w:ascii="Times New Roman" w:eastAsia="Times New Roman" w:hAnsi="Times New Roman" w:cs="Times New Roman"/>
-          <w:lang w:val="en-US"/>
-        </w:rPr>
-        <w:t>Dropbox</w:t>
-      </w:r>
-      <w:r>
-        <w:rPr>
-          <w:rFonts w:ascii="Times New Roman" w:eastAsia="Times New Roman" w:hAnsi="Times New Roman" w:cs="Times New Roman"/>
-        </w:rPr>
-        <w:t>».</w:t>
-      </w:r>
-    </w:p>
-    <w:p>
-      <w:pPr>
-        <w:pStyle w:val="aa"/>
-        <w:spacing w:before="0" w:after="0" w:line="276" w:lineRule="auto"/>
-        <w:ind w:firstLine="567"/>
-        <w:jc w:val="both"/>
-        <w:rPr>
-          <w:rFonts w:ascii="Times New Roman" w:hAnsi="Times New Roman" w:cs="Times New Roman"/>
-        </w:rPr>
-      </w:pPr>
     </w:p>
     <w:p>
       <w:pPr>
@@ -3923,7 +4043,6 @@
         </w:rPr>
       </w:pPr>
       <w:r>
-        <w:lastRenderedPageBreak/>
         <w:t>2. ОСНОВАНИЯ ДЛЯ РАЗРАБОТКИ</w:t>
       </w:r>
     </w:p>
@@ -3963,7 +4082,24 @@
           <w:sz w:val="24"/>
           <w:szCs w:val="24"/>
         </w:rPr>
-        <w:t>Приказ НИУ ВШЭ № 6.18.1-02/1112-19 от 11.12.15. Задание на курсовую работу. Программа выполнена в рамках темы курсовой работы «</w:t>
+        <w:t xml:space="preserve">Приказ НИУ ВШЭ </w:t>
+      </w:r>
+      <w:r>
+        <w:rPr>
+          <w:rFonts w:ascii="Times New Roman" w:eastAsia="Times New Roman" w:hAnsi="Times New Roman" w:cs="Times New Roman"/>
+          <w:sz w:val="24"/>
+          <w:szCs w:val="24"/>
+          <w:highlight w:val="yellow"/>
+        </w:rPr>
+        <w:t>№ 6.18.1-02/1112-19 от 11.12.15</w:t>
+      </w:r>
+      <w:r>
+        <w:rPr>
+          <w:rFonts w:ascii="Times New Roman" w:eastAsia="Times New Roman" w:hAnsi="Times New Roman" w:cs="Times New Roman"/>
+          <w:sz w:val="24"/>
+          <w:szCs w:val="24"/>
+        </w:rPr>
+        <w:t>. Задание на курсовую работу. Программа выполнена в рамках темы курсовой работы «</w:t>
       </w:r>
       <w:r>
         <w:rPr>
@@ -4570,24 +4706,6 @@
           <w:rFonts w:ascii="Times New Roman" w:hAnsi="Times New Roman" w:cs="Times New Roman"/>
           <w:sz w:val="24"/>
           <w:szCs w:val="24"/>
-        </w:rPr>
-      </w:pPr>
-    </w:p>
-    <w:p>
-      <w:pPr>
-        <w:widowControl w:val="0"/>
-        <w:autoSpaceDE w:val="0"/>
-        <w:autoSpaceDN w:val="0"/>
-        <w:adjustRightInd w:val="0"/>
-        <w:spacing w:after="0" w:line="240" w:lineRule="auto"/>
-        <w:ind w:left="1198" w:right="-20" w:hanging="1056"/>
-        <w:jc w:val="center"/>
-        <w:rPr>
-          <w:rFonts w:ascii="Times New Roman" w:eastAsia="Times New Roman" w:hAnsi="Times New Roman" w:cs="Times New Roman"/>
-          <w:bCs/>
-          <w:spacing w:val="-3"/>
-          <w:sz w:val="24"/>
-          <w:szCs w:val="28"/>
         </w:rPr>
       </w:pPr>
     </w:p>
@@ -4663,34 +4781,7 @@
         <w:rPr>
           <w:rFonts w:ascii="Times New Roman" w:eastAsia="Times New Roman" w:hAnsi="Times New Roman" w:cs="Times New Roman"/>
         </w:rPr>
-        <w:t xml:space="preserve">Программа предоставляет функционал для создания пользователем мультимедиа объектов, которые являются составными частями экскурсии. Она помогает выбрать необходимые файлы, такие как: фото, видео, аудио, а также создать текстовые файлы и отметить </w:t>
-      </w:r>
-      <w:proofErr w:type="spellStart"/>
-      <w:r>
-        <w:rPr>
-          <w:rFonts w:ascii="Times New Roman" w:eastAsia="Times New Roman" w:hAnsi="Times New Roman" w:cs="Times New Roman"/>
-        </w:rPr>
-        <w:t>геоположение</w:t>
-      </w:r>
-      <w:proofErr w:type="spellEnd"/>
-      <w:r>
-        <w:rPr>
-          <w:rFonts w:ascii="Times New Roman" w:eastAsia="Times New Roman" w:hAnsi="Times New Roman" w:cs="Times New Roman"/>
-        </w:rPr>
-        <w:t>. В результате созданные пользователем объекты могут быть загружены в облачный сервис «</w:t>
-      </w:r>
-      <w:r>
-        <w:rPr>
-          <w:rFonts w:ascii="Times New Roman" w:eastAsia="Times New Roman" w:hAnsi="Times New Roman" w:cs="Times New Roman"/>
-          <w:lang w:val="en-US"/>
-        </w:rPr>
-        <w:t>Dropbox</w:t>
-      </w:r>
-      <w:r>
-        <w:rPr>
-          <w:rFonts w:ascii="Times New Roman" w:eastAsia="Times New Roman" w:hAnsi="Times New Roman" w:cs="Times New Roman"/>
-        </w:rPr>
-        <w:t>».</w:t>
+        <w:t xml:space="preserve">Программа предоставляет функционал </w:t>
       </w:r>
     </w:p>
     <w:p>
@@ -4717,6 +4808,57 @@
       </w:pPr>
       <w:r>
         <w:t>3.2. Эксплуатационное назначение</w:t>
+      </w:r>
+    </w:p>
+    <w:p>
+      <w:pPr>
+        <w:widowControl w:val="0"/>
+        <w:overflowPunct w:val="0"/>
+        <w:autoSpaceDE w:val="0"/>
+        <w:autoSpaceDN w:val="0"/>
+        <w:adjustRightInd w:val="0"/>
+        <w:spacing w:after="0" w:line="211" w:lineRule="auto"/>
+        <w:ind w:right="198" w:firstLine="567"/>
+        <w:jc w:val="both"/>
+        <w:rPr>
+          <w:rFonts w:ascii="Times New Roman" w:hAnsi="Times New Roman" w:cs="Times New Roman"/>
+        </w:rPr>
+      </w:pPr>
+      <w:r>
+        <w:rPr>
+          <w:rFonts w:ascii="Times New Roman" w:eastAsia="Times New Roman" w:hAnsi="Times New Roman" w:cs="Times New Roman"/>
+        </w:rPr>
+        <w:t xml:space="preserve">Программа будет использоваться </w:t>
+      </w:r>
+      <w:r>
+        <w:rPr>
+          <w:rFonts w:ascii="Times New Roman" w:hAnsi="Times New Roman" w:cs="Times New Roman"/>
+        </w:rPr>
+        <w:t>для</w:t>
+      </w:r>
+      <w:r>
+        <w:rPr>
+          <w:rFonts w:ascii="Times New Roman" w:hAnsi="Times New Roman" w:cs="Times New Roman"/>
+        </w:rPr>
+        <w:t xml:space="preserve"> </w:t>
+      </w:r>
+      <w:r>
+        <w:rPr>
+          <w:rFonts w:ascii="Times New Roman" w:hAnsi="Times New Roman" w:cs="Times New Roman"/>
+        </w:rPr>
+        <w:t>построения</w:t>
+      </w:r>
+      <w:r>
+        <w:rPr>
+          <w:rFonts w:ascii="Times New Roman" w:hAnsi="Times New Roman" w:cs="Times New Roman"/>
+        </w:rPr>
+        <w:t xml:space="preserve"> иерархии аспектов по пользовательским отзывам об электронных устройствах</w:t>
+      </w:r>
+      <w:r>
+        <w:rPr>
+          <w:rFonts w:ascii="Times New Roman" w:hAnsi="Times New Roman" w:cs="Times New Roman"/>
+        </w:rPr>
+        <w:t>.</w:t>
       </w:r>
     </w:p>
     <w:p>
@@ -4729,56 +4871,8 @@
           <w:rFonts w:ascii="Times New Roman" w:hAnsi="Times New Roman" w:cs="Times New Roman"/>
         </w:rPr>
       </w:pPr>
-      <w:r>
-        <w:rPr>
-          <w:rFonts w:ascii="Times New Roman" w:eastAsia="Times New Roman" w:hAnsi="Times New Roman" w:cs="Times New Roman"/>
-        </w:rPr>
-        <w:t xml:space="preserve">Программа будет использоваться при создании мультимедиа-экскурсий. Она помогает легко выбрать необходимые файлы, такие как: фото, видео, аудио, а также создать текстовые файлы и отметить </w:t>
-      </w:r>
-      <w:proofErr w:type="spellStart"/>
-      <w:r>
-        <w:rPr>
-          <w:rFonts w:ascii="Times New Roman" w:eastAsia="Times New Roman" w:hAnsi="Times New Roman" w:cs="Times New Roman"/>
-        </w:rPr>
-        <w:t>геоположение</w:t>
-      </w:r>
-      <w:proofErr w:type="spellEnd"/>
-      <w:r>
-        <w:rPr>
-          <w:rFonts w:ascii="Times New Roman" w:eastAsia="Times New Roman" w:hAnsi="Times New Roman" w:cs="Times New Roman"/>
-        </w:rPr>
-        <w:t>. В результате созданные пользователем объекты могут быть загружены в облачный сервис «</w:t>
-      </w:r>
-      <w:r>
-        <w:rPr>
-          <w:rFonts w:ascii="Times New Roman" w:eastAsia="Times New Roman" w:hAnsi="Times New Roman" w:cs="Times New Roman"/>
-          <w:lang w:val="en-US"/>
-        </w:rPr>
-        <w:t>Dropbox</w:t>
-      </w:r>
-      <w:r>
-        <w:rPr>
-          <w:rFonts w:ascii="Times New Roman" w:eastAsia="Times New Roman" w:hAnsi="Times New Roman" w:cs="Times New Roman"/>
-        </w:rPr>
-        <w:t>».</w:t>
-      </w:r>
-    </w:p>
-    <w:p>
-      <w:pPr>
-        <w:widowControl w:val="0"/>
-        <w:overflowPunct w:val="0"/>
-        <w:autoSpaceDE w:val="0"/>
-        <w:autoSpaceDN w:val="0"/>
-        <w:adjustRightInd w:val="0"/>
-        <w:spacing w:after="0"/>
-        <w:ind w:firstLine="567"/>
-        <w:jc w:val="both"/>
-        <w:rPr>
-          <w:rFonts w:ascii="Times New Roman" w:hAnsi="Times New Roman" w:cs="Times New Roman"/>
-          <w:sz w:val="24"/>
-          <w:szCs w:val="24"/>
-        </w:rPr>
-      </w:pPr>
+      <w:bookmarkStart w:id="0" w:name="_GoBack"/>
+      <w:bookmarkEnd w:id="0"/>
     </w:p>
     <w:p>
       <w:pPr>
@@ -5292,7 +5386,6 @@
         <w:jc w:val="center"/>
       </w:pPr>
       <w:r>
-        <w:lastRenderedPageBreak/>
         <w:t xml:space="preserve">4. ТРЕБОВАНИЯ К ПРОГРАММЕ ИЛИ ПРОГРАММНОМУ ИЗДЕЛИЮ </w:t>
       </w:r>
     </w:p>
@@ -5326,7 +5419,16 @@
           <w:sz w:val="24"/>
           <w:szCs w:val="24"/>
         </w:rPr>
-        <w:t xml:space="preserve">Пользователь приложения – заинтересованное в создании персональной экскурсии лицо, не обладающее специальными навыками и умениями, и имеющее в своем пользовании устройство на базе </w:t>
+        <w:t xml:space="preserve">Пользователь приложения – заинтересованное в создании персональной экскурсии лицо, не обладающее специальными навыками и умениями, и имеющее в своем пользовании устройство на </w:t>
+      </w:r>
+      <w:r>
+        <w:rPr>
+          <w:rFonts w:ascii="Times New Roman" w:eastAsia="Times New Roman" w:hAnsi="Times New Roman" w:cs="Times New Roman"/>
+          <w:sz w:val="24"/>
+          <w:szCs w:val="24"/>
+        </w:rPr>
+        <w:lastRenderedPageBreak/>
+        <w:t xml:space="preserve">базе </w:t>
       </w:r>
       <w:r>
         <w:rPr>
@@ -6254,16 +6356,7 @@
           <w:sz w:val="24"/>
           <w:szCs w:val="24"/>
         </w:rPr>
-        <w:t xml:space="preserve">с помощью которого пользователь может загрузить созданный объект в облачное хранилище </w:t>
-      </w:r>
-      <w:r>
-        <w:rPr>
-          <w:rFonts w:ascii="Times New Roman" w:eastAsia="Times New Roman" w:hAnsi="Times New Roman" w:cs="Times New Roman"/>
-          <w:sz w:val="24"/>
-          <w:szCs w:val="24"/>
-        </w:rPr>
-        <w:lastRenderedPageBreak/>
-        <w:t>«</w:t>
+        <w:t>с помощью которого пользователь может загрузить созданный объект в облачное хранилище «</w:t>
       </w:r>
       <w:r>
         <w:rPr>
@@ -6370,6 +6463,7 @@
           <w:sz w:val="24"/>
           <w:szCs w:val="24"/>
         </w:rPr>
+        <w:lastRenderedPageBreak/>
         <w:t xml:space="preserve">где пользователь может просмотреть рекламные ролики для поддержки разработчика приложения; </w:t>
       </w:r>
     </w:p>
@@ -7360,7 +7454,6 @@
           <w:sz w:val="24"/>
           <w:szCs w:val="24"/>
         </w:rPr>
-        <w:lastRenderedPageBreak/>
         <w:t xml:space="preserve">Предварительный состав программной документации։ </w:t>
       </w:r>
     </w:p>
@@ -7500,6 +7593,7 @@
           <w:sz w:val="24"/>
           <w:szCs w:val="24"/>
         </w:rPr>
+        <w:lastRenderedPageBreak/>
         <w:t>3)</w:t>
       </w:r>
       <w:r>
@@ -21397,7 +21491,7 @@
           <w:rPr>
             <w:noProof/>
           </w:rPr>
-          <w:t>13</w:t>
+          <w:t>2</w:t>
         </w:r>
         <w:r>
           <w:fldChar w:fldCharType="end"/>
@@ -21492,7 +21586,7 @@
           <w:rPr>
             <w:noProof/>
           </w:rPr>
-          <w:t>12</w:t>
+          <w:t>8</w:t>
         </w:r>
         <w:r>
           <w:fldChar w:fldCharType="end"/>
@@ -22476,6 +22570,7 @@
     <w:lsdException w:name="HTML Sample" w:semiHidden="1" w:unhideWhenUsed="1"/>
     <w:lsdException w:name="HTML Typewriter" w:semiHidden="1" w:unhideWhenUsed="1"/>
     <w:lsdException w:name="HTML Variable" w:semiHidden="1" w:unhideWhenUsed="1"/>
+    <w:lsdException w:name="Normal Table" w:semiHidden="1" w:unhideWhenUsed="1"/>
     <w:lsdException w:name="annotation subject" w:semiHidden="1" w:unhideWhenUsed="1"/>
     <w:lsdException w:name="No List" w:semiHidden="1" w:unhideWhenUsed="1"/>
     <w:lsdException w:name="Outline List 1" w:semiHidden="1" w:unhideWhenUsed="1"/>
@@ -22521,9 +22616,11 @@
     <w:lsdException w:name="Table Subtle 1" w:semiHidden="1" w:unhideWhenUsed="1"/>
     <w:lsdException w:name="Table Subtle 2" w:semiHidden="1" w:unhideWhenUsed="1"/>
     <w:lsdException w:name="Table Web 1" w:semiHidden="1" w:unhideWhenUsed="1"/>
+    <w:lsdException w:name="Table Web 2" w:semiHidden="1" w:unhideWhenUsed="1"/>
     <w:lsdException w:name="Table Web 3" w:semiHidden="1" w:unhideWhenUsed="1"/>
     <w:lsdException w:name="Balloon Text" w:semiHidden="1" w:unhideWhenUsed="1"/>
     <w:lsdException w:name="Table Grid" w:uiPriority="59"/>
+    <w:lsdException w:name="Table Theme" w:semiHidden="1" w:unhideWhenUsed="1"/>
     <w:lsdException w:name="Placeholder Text" w:semiHidden="1"/>
     <w:lsdException w:name="No Spacing" w:uiPriority="1" w:qFormat="1"/>
     <w:lsdException w:name="Light Shading" w:uiPriority="60"/>
@@ -23394,7 +23491,7 @@
 </file>
 
 <file path=customXml/itemProps1.xml><?xml version="1.0" encoding="utf-8"?>
-<ds:datastoreItem xmlns:ds="http://schemas.openxmlformats.org/officeDocument/2006/customXml" ds:itemID="{BF2F8449-638D-A64A-8862-ADBE6115B71A}">
+<ds:datastoreItem xmlns:ds="http://schemas.openxmlformats.org/officeDocument/2006/customXml" ds:itemID="{4EF66F85-CC50-8445-9B5A-D60AD51EEF70}">
   <ds:schemaRefs>
     <ds:schemaRef ds:uri="http://schemas.openxmlformats.org/officeDocument/2006/bibliography"/>
   </ds:schemaRefs>

</xml_diff>